<commit_message>
Update SIESMIC AP Analysis Workflow.docx
</commit_message>
<xml_diff>
--- a/SIESMIC AP Analysis Workflow.docx
+++ b/SIESMIC AP Analysis Workflow.docx
@@ -71,7 +71,13 @@
         </w:numPr>
       </w:pPr>
       <w:r>
-        <w:t>Load pkgs</w:t>
+        <w:t xml:space="preserve">Load </w:t>
+      </w:r>
+      <w:r>
+        <w:t xml:space="preserve">R </w:t>
+      </w:r>
+      <w:r>
+        <w:t>pkgs</w:t>
       </w:r>
     </w:p>
     <w:p>
@@ -154,10 +160,7 @@
         <w:t>Course level</w:t>
       </w:r>
       <w:r>
-        <w:t xml:space="preserve"> </w:t>
-      </w:r>
-      <w:r>
-        <w:t>variables</w:t>
+        <w:t xml:space="preserve"> variables</w:t>
       </w:r>
     </w:p>
     <w:p>
@@ -287,10 +290,7 @@
         <w:t>AP Level</w:t>
       </w:r>
       <w:r>
-        <w:t xml:space="preserve"> </w:t>
-      </w:r>
-      <w:r>
-        <w:t>variables</w:t>
+        <w:t xml:space="preserve"> variables</w:t>
       </w:r>
     </w:p>
     <w:p>
@@ -326,13 +326,7 @@
         </w:numPr>
       </w:pPr>
       <w:r>
-        <w:t xml:space="preserve">Generate/recode </w:t>
-      </w:r>
-      <w:r>
-        <w:t>AP</w:t>
-      </w:r>
-      <w:r>
-        <w:t xml:space="preserve"> level variables</w:t>
+        <w:t>Generate/recode AP level variables</w:t>
       </w:r>
     </w:p>
     <w:p>
@@ -351,9 +345,6 @@
         <w:t>dataframe</w:t>
       </w:r>
       <w:proofErr w:type="spellEnd"/>
-      <w:r>
-        <w:t xml:space="preserve"> </w:t>
-      </w:r>
     </w:p>
     <w:p>
       <w:pPr>
@@ -484,13 +475,7 @@
           <w:rPr>
             <w:rStyle w:val="Hyperlink"/>
           </w:rPr>
-          <w:t>thi</w:t>
-        </w:r>
-        <w:r>
-          <w:rPr>
-            <w:rStyle w:val="Hyperlink"/>
-          </w:rPr>
-          <w:t>s</w:t>
+          <w:t>this</w:t>
         </w:r>
       </w:hyperlink>
       <w:r>
@@ -551,7 +536,13 @@
         </w:numPr>
       </w:pPr>
       <w:r>
-        <w:t>Load pkgs</w:t>
+        <w:t xml:space="preserve">Load </w:t>
+      </w:r>
+      <w:r>
+        <w:t xml:space="preserve">R </w:t>
+      </w:r>
+      <w:r>
+        <w:t>pkgs</w:t>
       </w:r>
     </w:p>
     <w:p>
@@ -578,13 +569,7 @@
         </w:numPr>
       </w:pPr>
       <w:r>
-        <w:t xml:space="preserve">Filter for </w:t>
-      </w:r>
-      <w:r>
-        <w:t xml:space="preserve">student level </w:t>
-      </w:r>
-      <w:r>
-        <w:t>inclusion/exclusion criteria</w:t>
+        <w:t>Filter for student level inclusion/exclusion criteria</w:t>
       </w:r>
     </w:p>
     <w:p>
@@ -798,13 +783,7 @@
         </w:numPr>
       </w:pPr>
       <w:r>
-        <w:t>Filter by “discipline” flag (i.e. BIO, CHEM</w:t>
-      </w:r>
-      <w:r>
-        <w:t>, PHYSICS</w:t>
-      </w:r>
-      <w:r>
-        <w:t>)</w:t>
+        <w:t>Filter by “discipline” flag (i.e. BIO, CHEM, PHYSICS)</w:t>
       </w:r>
     </w:p>
     <w:p>
@@ -1040,10 +1019,7 @@
         </w:numPr>
       </w:pPr>
       <w:r>
-        <w:t xml:space="preserve">IV: </w:t>
-      </w:r>
-      <w:r>
-        <w:t>factor(</w:t>
+        <w:t>IV: factor(</w:t>
       </w:r>
       <w:proofErr w:type="spellStart"/>
       <w:r>
@@ -1072,13 +1048,7 @@
       </w:r>
       <w:proofErr w:type="spellEnd"/>
       <w:r>
-        <w:t>) +</w:t>
-      </w:r>
-      <w:r>
-        <w:t xml:space="preserve"> </w:t>
-      </w:r>
-      <w:r>
-        <w:t>scale(</w:t>
+        <w:t>) + scale(</w:t>
       </w:r>
       <w:proofErr w:type="spellStart"/>
       <w:r>
@@ -1114,175 +1084,155 @@
         </w:numPr>
       </w:pPr>
       <w:r>
-        <w:t xml:space="preserve">COV: </w:t>
-      </w:r>
-      <w:r>
-        <w:t>factor(</w:t>
-      </w:r>
-      <w:r>
-        <w:t>cohort</w:t>
-      </w:r>
+        <w:t xml:space="preserve">COV: factor(cohort) </w:t>
+      </w:r>
+    </w:p>
+    <w:p>
+      <w:pPr>
+        <w:pStyle w:val="ListParagraph"/>
+        <w:numPr>
+          <w:ilvl w:val="3"/>
+          <w:numId w:val="1"/>
+        </w:numPr>
+      </w:pPr>
+      <w:r>
+        <w:t xml:space="preserve">RQ1b </w:t>
+      </w:r>
+    </w:p>
+    <w:p>
+      <w:pPr>
+        <w:pStyle w:val="ListParagraph"/>
+        <w:numPr>
+          <w:ilvl w:val="4"/>
+          <w:numId w:val="1"/>
+        </w:numPr>
+      </w:pPr>
+      <w:r>
+        <w:t xml:space="preserve">Sample: Took AP </w:t>
+      </w:r>
+      <w:proofErr w:type="spellStart"/>
+      <w:r>
+        <w:t>dataframe</w:t>
+      </w:r>
+      <w:proofErr w:type="spellEnd"/>
+    </w:p>
+    <w:p>
+      <w:pPr>
+        <w:pStyle w:val="ListParagraph"/>
+        <w:numPr>
+          <w:ilvl w:val="4"/>
+          <w:numId w:val="1"/>
+        </w:numPr>
+      </w:pPr>
+      <w:r>
+        <w:t xml:space="preserve">DV: </w:t>
+      </w:r>
+      <w:proofErr w:type="spellStart"/>
+      <w:r>
+        <w:t>ap</w:t>
+      </w:r>
+      <w:r>
+        <w:t>score</w:t>
+      </w:r>
+      <w:proofErr w:type="spellEnd"/>
+    </w:p>
+    <w:p>
+      <w:pPr>
+        <w:pStyle w:val="ListParagraph"/>
+        <w:numPr>
+          <w:ilvl w:val="4"/>
+          <w:numId w:val="1"/>
+        </w:numPr>
+      </w:pPr>
+      <w:r>
+        <w:t>IV: factor(</w:t>
+      </w:r>
+      <w:proofErr w:type="spellStart"/>
+      <w:r>
+        <w:t>firstgen</w:t>
+      </w:r>
+      <w:proofErr w:type="spellEnd"/>
+      <w:r>
+        <w:t>) + factor(</w:t>
+      </w:r>
+      <w:proofErr w:type="spellStart"/>
+      <w:proofErr w:type="gramStart"/>
+      <w:r>
+        <w:t>lowincomflag</w:t>
+      </w:r>
+      <w:proofErr w:type="spellEnd"/>
+      <w:r>
+        <w:t>)  +</w:t>
+      </w:r>
+      <w:proofErr w:type="gramEnd"/>
+      <w:r>
+        <w:t xml:space="preserve"> factor(female) + factor(</w:t>
+      </w:r>
+      <w:proofErr w:type="spellStart"/>
+      <w:r>
+        <w:t>urm</w:t>
+      </w:r>
+      <w:proofErr w:type="spellEnd"/>
+      <w:r>
+        <w:t>) + scale(</w:t>
+      </w:r>
+      <w:proofErr w:type="spellStart"/>
+      <w:r>
+        <w:t>hsgpa</w:t>
+      </w:r>
+      <w:proofErr w:type="spellEnd"/>
+      <w:r>
+        <w:t>) + scale(</w:t>
+      </w:r>
+      <w:proofErr w:type="spellStart"/>
+      <w:r>
+        <w:t>mathsr</w:t>
+      </w:r>
+      <w:proofErr w:type="spellEnd"/>
+      <w:r>
+        <w:t>) + scale(</w:t>
+      </w:r>
+      <w:proofErr w:type="spellStart"/>
+      <w:r>
+        <w:t>englsr</w:t>
+      </w:r>
+      <w:proofErr w:type="spellEnd"/>
       <w:r>
         <w:t>)</w:t>
       </w:r>
-      <w:r>
-        <w:t xml:space="preserve"> </w:t>
-      </w:r>
-    </w:p>
-    <w:p>
-      <w:pPr>
-        <w:pStyle w:val="ListParagraph"/>
-        <w:numPr>
-          <w:ilvl w:val="3"/>
-          <w:numId w:val="1"/>
-        </w:numPr>
-      </w:pPr>
-      <w:r>
-        <w:t>RQ1</w:t>
-      </w:r>
-      <w:r>
-        <w:t>b</w:t>
-      </w:r>
-      <w:r>
-        <w:t xml:space="preserve"> </w:t>
-      </w:r>
-    </w:p>
-    <w:p>
-      <w:pPr>
-        <w:pStyle w:val="ListParagraph"/>
-        <w:numPr>
-          <w:ilvl w:val="4"/>
-          <w:numId w:val="1"/>
-        </w:numPr>
-      </w:pPr>
-      <w:r>
-        <w:t xml:space="preserve">Sample: Took </w:t>
-      </w:r>
-      <w:r>
-        <w:t xml:space="preserve">AP </w:t>
-      </w:r>
-      <w:proofErr w:type="spellStart"/>
-      <w:r>
-        <w:t>dataframe</w:t>
-      </w:r>
-      <w:proofErr w:type="spellEnd"/>
-    </w:p>
-    <w:p>
-      <w:pPr>
-        <w:pStyle w:val="ListParagraph"/>
-        <w:numPr>
-          <w:ilvl w:val="4"/>
-          <w:numId w:val="1"/>
-        </w:numPr>
-      </w:pPr>
-      <w:r>
-        <w:t xml:space="preserve">DV: </w:t>
-      </w:r>
-      <w:proofErr w:type="spellStart"/>
-      <w:r>
-        <w:t>ap</w:t>
-      </w:r>
-      <w:r>
-        <w:t>score</w:t>
-      </w:r>
-      <w:proofErr w:type="spellEnd"/>
-    </w:p>
-    <w:p>
-      <w:pPr>
-        <w:pStyle w:val="ListParagraph"/>
-        <w:numPr>
-          <w:ilvl w:val="4"/>
-          <w:numId w:val="1"/>
-        </w:numPr>
-      </w:pPr>
-      <w:proofErr w:type="spellStart"/>
-      <w:r>
-        <w:t xml:space="preserve">IV: </w:t>
-      </w:r>
-      <w:proofErr w:type="spellEnd"/>
-      <w:r>
-        <w:t>factor(</w:t>
-      </w:r>
-      <w:proofErr w:type="spellStart"/>
-      <w:r>
-        <w:t>firstgen</w:t>
-      </w:r>
-      <w:proofErr w:type="spellEnd"/>
-      <w:r>
-        <w:t>) + factor(</w:t>
-      </w:r>
-      <w:proofErr w:type="spellStart"/>
-      <w:proofErr w:type="gramStart"/>
-      <w:r>
-        <w:t>lowincomflag</w:t>
-      </w:r>
-      <w:proofErr w:type="spellEnd"/>
-      <w:r>
-        <w:t>)  +</w:t>
-      </w:r>
-      <w:proofErr w:type="gramEnd"/>
-      <w:r>
-        <w:t xml:space="preserve"> factor(female) + factor(</w:t>
-      </w:r>
-      <w:proofErr w:type="spellStart"/>
-      <w:r>
-        <w:t>urm</w:t>
-      </w:r>
-      <w:proofErr w:type="spellEnd"/>
-      <w:r>
-        <w:t>) + scale(</w:t>
-      </w:r>
-      <w:proofErr w:type="spellStart"/>
-      <w:r>
-        <w:t>hsgpa</w:t>
-      </w:r>
-      <w:proofErr w:type="spellEnd"/>
-      <w:r>
-        <w:t>) + scale(</w:t>
-      </w:r>
-      <w:proofErr w:type="spellStart"/>
-      <w:r>
-        <w:t>mathsr</w:t>
-      </w:r>
-      <w:proofErr w:type="spellEnd"/>
-      <w:r>
-        <w:t>) + scale(</w:t>
-      </w:r>
-      <w:proofErr w:type="spellStart"/>
-      <w:r>
-        <w:t>englsr</w:t>
-      </w:r>
-      <w:proofErr w:type="spellEnd"/>
+    </w:p>
+    <w:p>
+      <w:pPr>
+        <w:pStyle w:val="ListParagraph"/>
+        <w:numPr>
+          <w:ilvl w:val="4"/>
+          <w:numId w:val="1"/>
+        </w:numPr>
+      </w:pPr>
+      <w:r>
+        <w:t>COV: factor(</w:t>
+      </w:r>
+      <w:proofErr w:type="spellStart"/>
+      <w:r>
+        <w:t>crs_term</w:t>
+      </w:r>
+      <w:proofErr w:type="spellEnd"/>
+      <w:r>
+        <w:t xml:space="preserve">) </w:t>
+      </w:r>
+    </w:p>
+    <w:p>
+      <w:pPr>
+        <w:ind w:left="1440" w:firstLine="720"/>
+      </w:pPr>
+      <w:r>
+        <w:t>(</w:t>
+      </w:r>
+      <w:r>
+        <w:t>Etc….</w:t>
+      </w:r>
       <w:r>
         <w:t>)</w:t>
-      </w:r>
-    </w:p>
-    <w:p>
-      <w:pPr>
-        <w:pStyle w:val="ListParagraph"/>
-        <w:numPr>
-          <w:ilvl w:val="4"/>
-          <w:numId w:val="1"/>
-        </w:numPr>
-      </w:pPr>
-      <w:r>
-        <w:t>COV: factor(</w:t>
-      </w:r>
-      <w:proofErr w:type="spellStart"/>
-      <w:r>
-        <w:t>crs_term</w:t>
-      </w:r>
-      <w:proofErr w:type="spellEnd"/>
-      <w:r>
-        <w:t xml:space="preserve">) </w:t>
-      </w:r>
-    </w:p>
-    <w:p>
-      <w:pPr>
-        <w:ind w:left="3240"/>
-      </w:pPr>
-      <w:r>
-        <w:t>Etc….</w:t>
       </w:r>
     </w:p>
     <w:sectPr>

</xml_diff>